<commit_message>
updated Proposal, working copy
</commit_message>
<xml_diff>
--- a/Project Proposal/Project Proposal.docx
+++ b/Project Proposal/Project Proposal.docx
@@ -21,62 +21,6 @@
     <w:p>
       <w:r>
         <w:t>Scope:</w:t>
-      </w:r>
-    </w:p>
-    <w:p>
-      <w:pPr>
-        <w:pStyle w:val="ListParagraph"/>
-        <w:numPr>
-          <w:ilvl w:val="0"/>
-          <w:numId w:val="6"/>
-        </w:numPr>
-      </w:pPr>
-      <w:r>
-        <w:t>Screen shot of meta data (what columns mean)</w:t>
-      </w:r>
-    </w:p>
-    <w:p>
-      <w:pPr>
-        <w:pStyle w:val="ListParagraph"/>
-        <w:numPr>
-          <w:ilvl w:val="0"/>
-          <w:numId w:val="6"/>
-        </w:numPr>
-      </w:pPr>
-      <w:r>
-        <w:t>¾ screenshots inspiring visualizations</w:t>
-      </w:r>
-    </w:p>
-    <w:p>
-      <w:pPr>
-        <w:pStyle w:val="ListParagraph"/>
-        <w:numPr>
-          <w:ilvl w:val="0"/>
-          <w:numId w:val="6"/>
-        </w:numPr>
-      </w:pPr>
-      <w:r>
-        <w:t>Sketch of final design</w:t>
-      </w:r>
-    </w:p>
-    <w:p>
-      <w:pPr>
-        <w:pStyle w:val="ListParagraph"/>
-        <w:numPr>
-          <w:ilvl w:val="0"/>
-          <w:numId w:val="8"/>
-        </w:numPr>
-      </w:pPr>
-      <w:r>
-        <w:t xml:space="preserve">Link to primary </w:t>
-      </w:r>
-      <w:proofErr w:type="spellStart"/>
-      <w:r>
-        <w:t>github</w:t>
-      </w:r>
-      <w:proofErr w:type="spellEnd"/>
-      <w:r>
-        <w:t xml:space="preserve"> </w:t>
       </w:r>
     </w:p>
     <w:p>
@@ -140,7 +84,19 @@
           <w:rPr>
             <w:rStyle w:val="Hyperlink"/>
           </w:rPr>
-          <w:t>http://www.ncaa.org/about/resources/research/birthday-effect-college-athletics</w:t>
+          <w:t>http://www.ncaa.org/about/resources/research/birthday-effect-college-a</w:t>
+        </w:r>
+        <w:r>
+          <w:rPr>
+            <w:rStyle w:val="Hyperlink"/>
+          </w:rPr>
+          <w:t>t</w:t>
+        </w:r>
+        <w:r>
+          <w:rPr>
+            <w:rStyle w:val="Hyperlink"/>
+          </w:rPr>
+          <w:t>hletics</w:t>
         </w:r>
       </w:hyperlink>
       <w:r>
@@ -231,15 +187,7 @@
         </w:r>
       </w:hyperlink>
       <w:r>
-        <w:t xml:space="preserve">), which </w:t>
-      </w:r>
-      <w:proofErr w:type="spellStart"/>
-      <w:r>
-        <w:t>ultilized</w:t>
-      </w:r>
-      <w:proofErr w:type="spellEnd"/>
-      <w:r>
-        <w:t xml:space="preserve"> several csv files to develop an SQL database. Of these csv files, we utilized four to create our own SQL database: </w:t>
+        <w:t xml:space="preserve">), which ultilized several csv files to develop an SQL database. Of these csv files, we utilized four to create our own SQL database: </w:t>
       </w:r>
       <w:r>
         <w:t>“player_info</w:t>
@@ -270,6 +218,108 @@
       </w:r>
       <w:r>
         <w:t xml:space="preserve">. The web source included a useful ERD displaying how the data sets were connected. </w:t>
+      </w:r>
+      <w:r>
+        <w:t>The file does not include an explanation of the metadata; however, the terms are common in hockey data. A few that may need clarification are as follows:</w:t>
+      </w:r>
+    </w:p>
+    <w:p>
+      <w:r>
+        <w:t>For the “game.csv” file:</w:t>
+      </w:r>
+    </w:p>
+    <w:p>
+      <w:r>
+        <w:tab/>
+        <w:t>Column “game_id” is a numeric value assigned to each game played.</w:t>
+      </w:r>
+    </w:p>
+    <w:p>
+      <w:pPr>
+        <w:ind w:firstLine="720"/>
+      </w:pPr>
+      <w:r>
+        <w:t xml:space="preserve">Column header “type” refers to regular season verses playoff game. </w:t>
+      </w:r>
+    </w:p>
+    <w:p>
+      <w:pPr>
+        <w:ind w:left="720"/>
+      </w:pPr>
+      <w:r>
+        <w:t>In columns “home_team_id” and “away_team_id”, a numeric value was assigned to each team.</w:t>
+      </w:r>
+    </w:p>
+    <w:p>
+      <w:pPr>
+        <w:ind w:left="720"/>
+      </w:pPr>
+      <w:r>
+        <w:t>Column “venue_link” refers back to the api website the Kaggle source used.</w:t>
+      </w:r>
+    </w:p>
+    <w:p>
+      <w:r>
+        <w:t xml:space="preserve">For </w:t>
+      </w:r>
+      <w:r>
+        <w:t>“player_info.csv”</w:t>
+      </w:r>
+      <w:r>
+        <w:t xml:space="preserve"> file:</w:t>
+      </w:r>
+    </w:p>
+    <w:p>
+      <w:r>
+        <w:tab/>
+        <w:t>Column “player_id” is a unique numeric value assigned to each player.</w:t>
+      </w:r>
+    </w:p>
+    <w:p>
+      <w:r>
+        <w:tab/>
+        <w:t>The column “link” is a web address to the original api.</w:t>
+      </w:r>
+    </w:p>
+    <w:p>
+      <w:r>
+        <w:t xml:space="preserve">For </w:t>
+      </w:r>
+      <w:r>
+        <w:t>“game_skater_stats.csv”</w:t>
+      </w:r>
+      <w:r>
+        <w:t xml:space="preserve"> file:</w:t>
+      </w:r>
+    </w:p>
+    <w:p>
+      <w:r>
+        <w:lastRenderedPageBreak/>
+        <w:tab/>
+        <w:t>The columns “game_id” and “player_id” are foreign keys to the two tables above.</w:t>
+      </w:r>
+    </w:p>
+    <w:p>
+      <w:r>
+        <w:t xml:space="preserve">For </w:t>
+      </w:r>
+      <w:r>
+        <w:t>“game_goalie_stats.csv”</w:t>
+      </w:r>
+      <w:r>
+        <w:t xml:space="preserve"> file:</w:t>
+      </w:r>
+    </w:p>
+    <w:p>
+      <w:r>
+        <w:tab/>
+        <w:t>The term “pim” stands for penalties in minutes.</w:t>
+      </w:r>
+    </w:p>
+    <w:p>
+      <w:r>
+        <w:tab/>
+        <w:t>The column “decision” refers to a win or loss.</w:t>
       </w:r>
     </w:p>
     <w:p>
@@ -278,54 +328,17 @@
           <w:noProof/>
         </w:rPr>
       </w:pPr>
-    </w:p>
-    <w:p>
-      <w:pPr>
+      <w:r>
         <w:rPr>
           <w:noProof/>
         </w:rPr>
-      </w:pPr>
-    </w:p>
-    <w:p>
-      <w:pPr>
+        <w:t>Image 1: ERD included with the data files on Kaggel</w:t>
+      </w:r>
+      <w:r>
         <w:rPr>
           <w:noProof/>
         </w:rPr>
-      </w:pPr>
-    </w:p>
-    <w:p>
-      <w:pPr>
-        <w:rPr>
-          <w:noProof/>
-        </w:rPr>
-      </w:pPr>
-    </w:p>
-    <w:p>
-      <w:pPr>
-        <w:rPr>
-          <w:noProof/>
-        </w:rPr>
-      </w:pPr>
-    </w:p>
-    <w:p>
-      <w:pPr>
-        <w:rPr>
-          <w:noProof/>
-        </w:rPr>
-      </w:pPr>
-    </w:p>
-    <w:p>
-      <w:pPr>
-        <w:rPr>
-          <w:noProof/>
-        </w:rPr>
-      </w:pPr>
-      <w:r>
-        <w:rPr>
-          <w:noProof/>
-        </w:rPr>
-        <w:lastRenderedPageBreak/>
-        <w:t>Image 1: ERD included with the data files on Kaggel.</w:t>
+        <w:t>.</w:t>
       </w:r>
     </w:p>
     <w:p>
@@ -334,9 +347,9 @@
           <w:noProof/>
         </w:rPr>
         <w:drawing>
-          <wp:inline distT="0" distB="0" distL="0" distR="0" wp14:anchorId="00CD036B" wp14:editId="168A45CB">
-            <wp:extent cx="5943600" cy="4291965"/>
-            <wp:effectExtent l="0" t="0" r="0" b="0"/>
+          <wp:inline distT="0" distB="0" distL="0" distR="0" wp14:anchorId="00CD036B" wp14:editId="5F1225A3">
+            <wp:extent cx="5751861" cy="4153507"/>
+            <wp:effectExtent l="0" t="0" r="1270" b="0"/>
             <wp:docPr id="1" name="Picture 1"/>
             <wp:cNvGraphicFramePr>
               <a:graphicFrameLocks xmlns:a="http://schemas.openxmlformats.org/drawingml/2006/main" noChangeAspect="1"/>
@@ -357,7 +370,7 @@
                   <pic:spPr>
                     <a:xfrm>
                       <a:off x="0" y="0"/>
-                      <a:ext cx="5943600" cy="4291965"/>
+                      <a:ext cx="5753833" cy="4154931"/>
                     </a:xfrm>
                     <a:prstGeom prst="rect">
                       <a:avLst/>
@@ -371,64 +384,208 @@
       </w:r>
     </w:p>
     <w:p>
-      <w:bookmarkStart w:id="0" w:name="_GoBack"/>
-      <w:bookmarkEnd w:id="0"/>
-      <w:r>
-        <w:t xml:space="preserve"> </w:t>
-      </w:r>
-      <w:r>
-        <w:t>(include explanation of table headers)</w:t>
-      </w:r>
-    </w:p>
-    <w:p>
-      <w:r>
-        <w:t xml:space="preserve">Player birthdate vs. count scatter plot that can be sorted by Nation of origin of players in </w:t>
-      </w:r>
-      <w:proofErr w:type="spellStart"/>
-      <w:r>
-        <w:t>nhl</w:t>
-      </w:r>
-      <w:proofErr w:type="spellEnd"/>
-      <w:r>
-        <w:t xml:space="preserve"> x- 1999</w:t>
-      </w:r>
-      <w:r>
-        <w:t xml:space="preserve"> birthdates</w:t>
-      </w:r>
-    </w:p>
-    <w:p>
-      <w:r>
-        <w:t>Markers of success (# of games, goals, assists, points) selectable by Nation</w:t>
-      </w:r>
-    </w:p>
-    <w:p>
-      <w:r>
-        <w:t>To see if the trend in early birth years being a marker of entry into the NHL existed only in Canada and the United States or also in other nations with players in the NHL</w:t>
-      </w:r>
-    </w:p>
-    <w:p>
-      <w:r>
-        <w:t>We wanted to see if birth year correlated to success in the NHL regardless of national origin</w:t>
-      </w:r>
-    </w:p>
-    <w:p>
-      <w:r>
-        <w:t>If birth date correlates to getting into NHL, does it correlate to a successful career</w:t>
-      </w:r>
-    </w:p>
-    <w:p/>
-    <w:p>
-      <w:r>
-        <w:t>(hold for scatter plot example) x= birthdate, y= count, selector = nation</w:t>
-      </w:r>
-    </w:p>
-    <w:p>
-      <w:r>
-        <w:t>Hold for (histogram example) x= birthdate, count= games played, goals, assists, points, y= counts, selector =nation</w:t>
-      </w:r>
-    </w:p>
-    <w:p>
-      <w:hyperlink r:id="rId8" w:history="1">
+      <w:r>
+        <w:t>Visualization Inspiration:</w:t>
+      </w:r>
+    </w:p>
+    <w:p>
+      <w:r>
+        <w:t xml:space="preserve">Image 2: Inspiration for scatter plot of birthdate vs. count selectable by nation of origin. </w:t>
+      </w:r>
+    </w:p>
+    <w:p>
+      <w:r>
+        <w:rPr>
+          <w:noProof/>
+        </w:rPr>
+        <w:drawing>
+          <wp:inline distT="0" distB="0" distL="0" distR="0" wp14:anchorId="7E05B798" wp14:editId="520E8A6C">
+            <wp:extent cx="3063384" cy="1866178"/>
+            <wp:effectExtent l="0" t="0" r="3810" b="1270"/>
+            <wp:docPr id="2" name="Picture 2"/>
+            <wp:cNvGraphicFramePr>
+              <a:graphicFrameLocks xmlns:a="http://schemas.openxmlformats.org/drawingml/2006/main" noChangeAspect="1"/>
+            </wp:cNvGraphicFramePr>
+            <a:graphic xmlns:a="http://schemas.openxmlformats.org/drawingml/2006/main">
+              <a:graphicData uri="http://schemas.openxmlformats.org/drawingml/2006/picture">
+                <pic:pic xmlns:pic="http://schemas.openxmlformats.org/drawingml/2006/picture">
+                  <pic:nvPicPr>
+                    <pic:cNvPr id="1" name=""/>
+                    <pic:cNvPicPr/>
+                  </pic:nvPicPr>
+                  <pic:blipFill>
+                    <a:blip r:embed="rId8"/>
+                    <a:stretch>
+                      <a:fillRect/>
+                    </a:stretch>
+                  </pic:blipFill>
+                  <pic:spPr>
+                    <a:xfrm>
+                      <a:off x="0" y="0"/>
+                      <a:ext cx="3099661" cy="1888277"/>
+                    </a:xfrm>
+                    <a:prstGeom prst="rect">
+                      <a:avLst/>
+                    </a:prstGeom>
+                  </pic:spPr>
+                </pic:pic>
+              </a:graphicData>
+            </a:graphic>
+          </wp:inline>
+        </w:drawing>
+      </w:r>
+    </w:p>
+    <w:p>
+      <w:r>
+        <w:lastRenderedPageBreak/>
+        <w:t>Image 3: Example of simple scatter plot.</w:t>
+      </w:r>
+    </w:p>
+    <w:p>
+      <w:r>
+        <w:rPr>
+          <w:noProof/>
+        </w:rPr>
+        <w:drawing>
+          <wp:inline distT="0" distB="0" distL="0" distR="0" wp14:anchorId="7C210C56" wp14:editId="323B050C">
+            <wp:extent cx="3350231" cy="1892022"/>
+            <wp:effectExtent l="0" t="0" r="3175" b="0"/>
+            <wp:docPr id="3" name="Picture 3"/>
+            <wp:cNvGraphicFramePr>
+              <a:graphicFrameLocks xmlns:a="http://schemas.openxmlformats.org/drawingml/2006/main" noChangeAspect="1"/>
+            </wp:cNvGraphicFramePr>
+            <a:graphic xmlns:a="http://schemas.openxmlformats.org/drawingml/2006/main">
+              <a:graphicData uri="http://schemas.openxmlformats.org/drawingml/2006/picture">
+                <pic:pic xmlns:pic="http://schemas.openxmlformats.org/drawingml/2006/picture">
+                  <pic:nvPicPr>
+                    <pic:cNvPr id="1" name=""/>
+                    <pic:cNvPicPr/>
+                  </pic:nvPicPr>
+                  <pic:blipFill>
+                    <a:blip r:embed="rId9"/>
+                    <a:stretch>
+                      <a:fillRect/>
+                    </a:stretch>
+                  </pic:blipFill>
+                  <pic:spPr>
+                    <a:xfrm>
+                      <a:off x="0" y="0"/>
+                      <a:ext cx="3371085" cy="1903799"/>
+                    </a:xfrm>
+                    <a:prstGeom prst="rect">
+                      <a:avLst/>
+                    </a:prstGeom>
+                  </pic:spPr>
+                </pic:pic>
+              </a:graphicData>
+            </a:graphic>
+          </wp:inline>
+        </w:drawing>
+      </w:r>
+    </w:p>
+    <w:p>
+      <w:r>
+        <w:t>Image 4: Histogram example to be used for markers of success, selectable by nation of origin.</w:t>
+      </w:r>
+      <w:r>
+        <w:rPr>
+          <w:noProof/>
+        </w:rPr>
+        <w:drawing>
+          <wp:inline distT="0" distB="0" distL="0" distR="0" wp14:anchorId="7191B597" wp14:editId="7CAB2624">
+            <wp:extent cx="4249237" cy="2080582"/>
+            <wp:effectExtent l="0" t="0" r="0" b="0"/>
+            <wp:docPr id="4" name="Picture 4"/>
+            <wp:cNvGraphicFramePr>
+              <a:graphicFrameLocks xmlns:a="http://schemas.openxmlformats.org/drawingml/2006/main" noChangeAspect="1"/>
+            </wp:cNvGraphicFramePr>
+            <a:graphic xmlns:a="http://schemas.openxmlformats.org/drawingml/2006/main">
+              <a:graphicData uri="http://schemas.openxmlformats.org/drawingml/2006/picture">
+                <pic:pic xmlns:pic="http://schemas.openxmlformats.org/drawingml/2006/picture">
+                  <pic:nvPicPr>
+                    <pic:cNvPr id="1" name=""/>
+                    <pic:cNvPicPr/>
+                  </pic:nvPicPr>
+                  <pic:blipFill>
+                    <a:blip r:embed="rId10"/>
+                    <a:stretch>
+                      <a:fillRect/>
+                    </a:stretch>
+                  </pic:blipFill>
+                  <pic:spPr>
+                    <a:xfrm>
+                      <a:off x="0" y="0"/>
+                      <a:ext cx="4270368" cy="2090929"/>
+                    </a:xfrm>
+                    <a:prstGeom prst="rect">
+                      <a:avLst/>
+                    </a:prstGeom>
+                  </pic:spPr>
+                </pic:pic>
+              </a:graphicData>
+            </a:graphic>
+          </wp:inline>
+        </w:drawing>
+      </w:r>
+    </w:p>
+    <w:p>
+      <w:r>
+        <w:t>Proposed Layout:</w:t>
+      </w:r>
+    </w:p>
+    <w:p>
+      <w:r>
+        <w:t>Image 5: Proposed Web Page Layout.</w:t>
+      </w:r>
+    </w:p>
+    <w:p>
+      <w:r>
+        <w:rPr>
+          <w:noProof/>
+        </w:rPr>
+        <w:drawing>
+          <wp:inline distT="0" distB="0" distL="0" distR="0" wp14:anchorId="59691AB8" wp14:editId="1BB71E07">
+            <wp:extent cx="2924926" cy="2924926"/>
+            <wp:effectExtent l="0" t="0" r="8890" b="8890"/>
+            <wp:docPr id="5" name="Picture 5"/>
+            <wp:cNvGraphicFramePr>
+              <a:graphicFrameLocks xmlns:a="http://schemas.openxmlformats.org/drawingml/2006/main" noChangeAspect="1"/>
+            </wp:cNvGraphicFramePr>
+            <a:graphic xmlns:a="http://schemas.openxmlformats.org/drawingml/2006/main">
+              <a:graphicData uri="http://schemas.openxmlformats.org/drawingml/2006/picture">
+                <pic:pic xmlns:pic="http://schemas.openxmlformats.org/drawingml/2006/picture">
+                  <pic:nvPicPr>
+                    <pic:cNvPr id="1" name=""/>
+                    <pic:cNvPicPr/>
+                  </pic:nvPicPr>
+                  <pic:blipFill>
+                    <a:blip r:embed="rId11"/>
+                    <a:stretch>
+                      <a:fillRect/>
+                    </a:stretch>
+                  </pic:blipFill>
+                  <pic:spPr>
+                    <a:xfrm>
+                      <a:off x="0" y="0"/>
+                      <a:ext cx="2938200" cy="2938200"/>
+                    </a:xfrm>
+                    <a:prstGeom prst="rect">
+                      <a:avLst/>
+                    </a:prstGeom>
+                  </pic:spPr>
+                </pic:pic>
+              </a:graphicData>
+            </a:graphic>
+          </wp:inline>
+        </w:drawing>
+      </w:r>
+    </w:p>
+    <w:p>
+      <w:r>
+        <w:lastRenderedPageBreak/>
+        <w:t xml:space="preserve">The final project can be found on the github repository </w:t>
+      </w:r>
+      <w:hyperlink r:id="rId12" w:history="1">
         <w:r>
           <w:rPr>
             <w:rStyle w:val="Hyperlink"/>
@@ -436,8 +593,10 @@
           <w:t>https://github.com/gwathen2019/Project2_NHL_stats</w:t>
         </w:r>
       </w:hyperlink>
-    </w:p>
-    <w:p/>
+      <w:r>
+        <w:t>).</w:t>
+      </w:r>
+    </w:p>
     <w:p/>
     <w:p>
       <w:r>
@@ -464,7 +623,6 @@
       <w:r>
         <w:tab/>
       </w:r>
-      <w:proofErr w:type="spellStart"/>
       <w:r>
         <w:rPr>
           <w:b/>
@@ -473,7 +631,6 @@
         </w:rPr>
         <w:t>Gabbie</w:t>
       </w:r>
-      <w:proofErr w:type="spellEnd"/>
     </w:p>
     <w:p>
       <w:pPr>
@@ -619,15 +776,7 @@
         </w:numPr>
       </w:pPr>
       <w:r>
-        <w:t xml:space="preserve">At least one DB (SQL w/ </w:t>
-      </w:r>
-      <w:proofErr w:type="spellStart"/>
-      <w:r>
-        <w:t>Postgress</w:t>
-      </w:r>
-      <w:proofErr w:type="spellEnd"/>
-      <w:r>
-        <w:t>)</w:t>
+        <w:t>At least one DB (SQL w/ Postgress)</w:t>
       </w:r>
       <w:r>
         <w:tab/>
@@ -680,13 +829,8 @@
           <w:numId w:val="4"/>
         </w:numPr>
       </w:pPr>
-      <w:proofErr w:type="spellStart"/>
-      <w:r>
-        <w:t>Plotly</w:t>
-      </w:r>
-      <w:proofErr w:type="spellEnd"/>
-      <w:r>
-        <w:t xml:space="preserve"> (scatter plot and histogram)</w:t>
+      <w:r>
+        <w:t>Plotly (scatter plot and histogram)</w:t>
       </w:r>
       <w:r>
         <w:tab/>
@@ -834,7 +978,6 @@
       <w:r>
         <w:tab/>
       </w:r>
-      <w:proofErr w:type="spellStart"/>
       <w:r>
         <w:rPr>
           <w:b/>
@@ -843,7 +986,6 @@
         </w:rPr>
         <w:t>Gabbie</w:t>
       </w:r>
-      <w:proofErr w:type="spellEnd"/>
     </w:p>
     <w:p>
       <w:pPr>
@@ -876,17 +1018,12 @@
       </w:r>
       <w:r>
         <w:tab/>
+      </w:r>
+      <w:r>
         <w:t>ALL</w:t>
       </w:r>
-    </w:p>
-    <w:p>
-      <w:pPr>
-        <w:pStyle w:val="ListParagraph"/>
-        <w:numPr>
-          <w:ilvl w:val="0"/>
-          <w:numId w:val="5"/>
-        </w:numPr>
-      </w:pPr>
+      <w:bookmarkStart w:id="0" w:name="_GoBack"/>
+      <w:bookmarkEnd w:id="0"/>
     </w:p>
     <w:p>
       <w:r>
@@ -909,13 +1046,8 @@
           <w:numId w:val="3"/>
         </w:numPr>
       </w:pPr>
-      <w:proofErr w:type="spellStart"/>
-      <w:r>
-        <w:t>GeoMap</w:t>
-      </w:r>
-      <w:proofErr w:type="spellEnd"/>
-      <w:r>
-        <w:t xml:space="preserve"> of player origins</w:t>
+      <w:r>
+        <w:t>GeoMap of player origins</w:t>
       </w:r>
       <w:r>
         <w:tab/>
@@ -967,7 +1099,6 @@
       <w:r>
         <w:tab/>
       </w:r>
-      <w:proofErr w:type="spellStart"/>
       <w:r>
         <w:rPr>
           <w:b/>
@@ -976,7 +1107,6 @@
         </w:rPr>
         <w:t>Gabbie</w:t>
       </w:r>
-      <w:proofErr w:type="spellEnd"/>
       <w:r>
         <w:rPr>
           <w:b/>
@@ -1073,7 +1203,6 @@
       <w:r>
         <w:tab/>
       </w:r>
-      <w:proofErr w:type="spellStart"/>
       <w:r>
         <w:rPr>
           <w:b/>
@@ -1082,7 +1211,6 @@
         </w:rPr>
         <w:t>Gabbie</w:t>
       </w:r>
-      <w:proofErr w:type="spellEnd"/>
       <w:r>
         <w:rPr>
           <w:b/>
@@ -1167,7 +1295,6 @@
       <w:r>
         <w:tab/>
       </w:r>
-      <w:proofErr w:type="spellStart"/>
       <w:r>
         <w:rPr>
           <w:b/>
@@ -1176,7 +1303,6 @@
         </w:rPr>
         <w:t>Gabbie</w:t>
       </w:r>
-      <w:proofErr w:type="spellEnd"/>
       <w:r>
         <w:rPr>
           <w:b/>
@@ -2589,6 +2715,18 @@
       <w:shd w:val="clear" w:color="auto" w:fill="E1DFDD"/>
     </w:rPr>
   </w:style>
+  <w:style w:type="character" w:styleId="FollowedHyperlink">
+    <w:name w:val="FollowedHyperlink"/>
+    <w:basedOn w:val="DefaultParagraphFont"/>
+    <w:uiPriority w:val="99"/>
+    <w:semiHidden/>
+    <w:unhideWhenUsed/>
+    <w:rsid w:val="003F3F92"/>
+    <w:rPr>
+      <w:color w:val="954F72" w:themeColor="followedHyperlink"/>
+      <w:u w:val="single"/>
+    </w:rPr>
+  </w:style>
 </w:styles>
 </file>
 

</xml_diff>